<commit_message>
Opraveny chyby názvu týmu
</commit_message>
<xml_diff>
--- a/Dokumenty/Oponentura/Hodnocení-týmu-Kostello.docx
+++ b/Dokumenty/Oponentura/Hodnocení-týmu-Kostello.docx
@@ -1,6 +1,6 @@
 
 <file path=word/document.xml><?xml version="1.0" encoding="utf-8"?>
-<w:document xmlns:wpc="http://schemas.microsoft.com/office/word/2010/wordprocessingCanvas" xmlns:cx="http://schemas.microsoft.com/office/drawing/2014/chartex" xmlns:cx1="http://schemas.microsoft.com/office/drawing/2015/9/8/chartex" xmlns:mc="http://schemas.openxmlformats.org/markup-compatibility/2006" xmlns:o="urn:schemas-microsoft-com:office:office" xmlns:r="http://schemas.openxmlformats.org/officeDocument/2006/relationships" xmlns:m="http://schemas.openxmlformats.org/officeDocument/2006/math" xmlns:v="urn:schemas-microsoft-com:vml" xmlns:wp14="http://schemas.microsoft.com/office/word/2010/wordprocessingDrawing" xmlns:wp="http://schemas.openxmlformats.org/drawingml/2006/wordprocessingDrawing" xmlns:w10="urn:schemas-microsoft-com:office:word" xmlns:w="http://schemas.openxmlformats.org/wordprocessingml/2006/main" xmlns:w14="http://schemas.microsoft.com/office/word/2010/wordml" xmlns:w15="http://schemas.microsoft.com/office/word/2012/wordml" xmlns:w16se="http://schemas.microsoft.com/office/word/2015/wordml/symex" xmlns:wpg="http://schemas.microsoft.com/office/word/2010/wordprocessingGroup" xmlns:wpi="http://schemas.microsoft.com/office/word/2010/wordprocessingInk" xmlns:wne="http://schemas.microsoft.com/office/word/2006/wordml" xmlns:wps="http://schemas.microsoft.com/office/word/2010/wordprocessingShape" mc:Ignorable="w14 w15 w16se wp14">
+<w:document xmlns:wpc="http://schemas.microsoft.com/office/word/2010/wordprocessingCanvas" xmlns:cx="http://schemas.microsoft.com/office/drawing/2014/chartex" xmlns:cx1="http://schemas.microsoft.com/office/drawing/2015/9/8/chartex" xmlns:cx2="http://schemas.microsoft.com/office/drawing/2015/10/21/chartex" xmlns:cx3="http://schemas.microsoft.com/office/drawing/2016/5/9/chartex" xmlns:cx4="http://schemas.microsoft.com/office/drawing/2016/5/10/chartex" xmlns:cx5="http://schemas.microsoft.com/office/drawing/2016/5/11/chartex" xmlns:cx6="http://schemas.microsoft.com/office/drawing/2016/5/12/chartex" xmlns:cx7="http://schemas.microsoft.com/office/drawing/2016/5/13/chartex" xmlns:cx8="http://schemas.microsoft.com/office/drawing/2016/5/14/chartex" xmlns:mc="http://schemas.openxmlformats.org/markup-compatibility/2006" xmlns:aink="http://schemas.microsoft.com/office/drawing/2016/ink" xmlns:am3d="http://schemas.microsoft.com/office/drawing/2017/model3d" xmlns:o="urn:schemas-microsoft-com:office:office" xmlns:r="http://schemas.openxmlformats.org/officeDocument/2006/relationships" xmlns:m="http://schemas.openxmlformats.org/officeDocument/2006/math" xmlns:v="urn:schemas-microsoft-com:vml" xmlns:wp14="http://schemas.microsoft.com/office/word/2010/wordprocessingDrawing" xmlns:wp="http://schemas.openxmlformats.org/drawingml/2006/wordprocessingDrawing" xmlns:w10="urn:schemas-microsoft-com:office:word" xmlns:w="http://schemas.openxmlformats.org/wordprocessingml/2006/main" xmlns:w14="http://schemas.microsoft.com/office/word/2010/wordml" xmlns:w15="http://schemas.microsoft.com/office/word/2012/wordml" xmlns:w16cex="http://schemas.microsoft.com/office/word/2018/wordml/cex" xmlns:w16cid="http://schemas.microsoft.com/office/word/2016/wordml/cid" xmlns:w16="http://schemas.microsoft.com/office/word/2018/wordml" xmlns:w16se="http://schemas.microsoft.com/office/word/2015/wordml/symex" xmlns:wpg="http://schemas.microsoft.com/office/word/2010/wordprocessingGroup" xmlns:wpi="http://schemas.microsoft.com/office/word/2010/wordprocessingInk" xmlns:wne="http://schemas.microsoft.com/office/word/2006/wordml" xmlns:wps="http://schemas.microsoft.com/office/word/2010/wordprocessingShape" mc:Ignorable="w14 w15 w16se w16cid w16 w16cex wp14">
   <w:body>
     <w:p>
       <w:pPr>
@@ -56,7 +56,21 @@
           <w:sz w:val="20"/>
           <w:szCs w:val="20"/>
         </w:rPr>
-        <w:t>Kostello</w:t>
+        <w:t>Ko</w:t>
+      </w:r>
+      <w:r>
+        <w:rPr>
+          <w:sz w:val="20"/>
+          <w:szCs w:val="20"/>
+        </w:rPr>
+        <w:t>š</w:t>
+      </w:r>
+      <w:r>
+        <w:rPr>
+          <w:sz w:val="20"/>
+          <w:szCs w:val="20"/>
+        </w:rPr>
+        <w:t>tello</w:t>
       </w:r>
       <w:proofErr w:type="spellEnd"/>
     </w:p>
@@ -189,7 +203,211 @@
           <w:sz w:val="20"/>
           <w:szCs w:val="20"/>
         </w:rPr>
-        <w:t xml:space="preserve"> Vlastní kód stažen z </w:t>
+        <w:t xml:space="preserve"> Vlastní kód stažen z GitHub.</w:t>
+      </w:r>
+    </w:p>
+    <w:p>
+      <w:pPr>
+        <w:spacing w:after="0" w:line="240" w:lineRule="auto"/>
+        <w:rPr>
+          <w:sz w:val="20"/>
+          <w:szCs w:val="20"/>
+        </w:rPr>
+      </w:pPr>
+    </w:p>
+    <w:p>
+      <w:pPr>
+        <w:spacing w:after="0" w:line="240" w:lineRule="auto"/>
+        <w:rPr>
+          <w:sz w:val="20"/>
+          <w:szCs w:val="20"/>
+        </w:rPr>
+      </w:pPr>
+    </w:p>
+    <w:p>
+      <w:pPr>
+        <w:spacing w:after="0" w:line="240" w:lineRule="auto"/>
+        <w:rPr>
+          <w:sz w:val="20"/>
+          <w:szCs w:val="20"/>
+        </w:rPr>
+      </w:pPr>
+      <w:r>
+        <w:rPr>
+          <w:b/>
+          <w:sz w:val="20"/>
+          <w:szCs w:val="20"/>
+        </w:rPr>
+        <w:t>Rozsah předané funkčnosti</w:t>
+      </w:r>
+      <w:r>
+        <w:rPr>
+          <w:sz w:val="20"/>
+          <w:szCs w:val="20"/>
+        </w:rPr>
+        <w:t xml:space="preserve"> vzhledem k celkovému zadání</w:t>
+      </w:r>
+    </w:p>
+    <w:p>
+      <w:pPr>
+        <w:spacing w:after="0" w:line="240" w:lineRule="auto"/>
+        <w:rPr>
+          <w:sz w:val="20"/>
+          <w:szCs w:val="20"/>
+        </w:rPr>
+      </w:pPr>
+      <w:r>
+        <w:rPr>
+          <w:sz w:val="20"/>
+          <w:szCs w:val="20"/>
+        </w:rPr>
+        <w:t>Hodnocení:</w:t>
+      </w:r>
+      <w:r>
+        <w:rPr>
+          <w:sz w:val="20"/>
+          <w:szCs w:val="20"/>
+        </w:rPr>
+        <w:t xml:space="preserve"> 4</w:t>
+      </w:r>
+      <w:r>
+        <w:rPr>
+          <w:sz w:val="20"/>
+          <w:szCs w:val="20"/>
+        </w:rPr>
+        <w:tab/>
+      </w:r>
+    </w:p>
+    <w:p>
+      <w:pPr>
+        <w:spacing w:after="0" w:line="240" w:lineRule="auto"/>
+        <w:rPr>
+          <w:sz w:val="20"/>
+          <w:szCs w:val="20"/>
+        </w:rPr>
+      </w:pPr>
+      <w:r>
+        <w:rPr>
+          <w:sz w:val="20"/>
+          <w:szCs w:val="20"/>
+        </w:rPr>
+        <w:t>Komentář:</w:t>
+      </w:r>
+      <w:r>
+        <w:rPr>
+          <w:sz w:val="20"/>
+          <w:szCs w:val="20"/>
+        </w:rPr>
+        <w:t xml:space="preserve"> Požadavky na projekt splněny minimálně. Přihlášení admina funguje, přidat uživatele se nepodařilo. L</w:t>
+      </w:r>
+      <w:r>
+        <w:rPr>
+          <w:sz w:val="20"/>
+          <w:szCs w:val="20"/>
+        </w:rPr>
+        <w:t>ze zobrazovat a přidávat články, avšak pouze textově, nelze vkládat soubor docx/pdf.</w:t>
+      </w:r>
+    </w:p>
+    <w:p>
+      <w:pPr>
+        <w:spacing w:after="0" w:line="240" w:lineRule="auto"/>
+        <w:rPr>
+          <w:sz w:val="20"/>
+          <w:szCs w:val="20"/>
+        </w:rPr>
+      </w:pPr>
+    </w:p>
+    <w:p>
+      <w:pPr>
+        <w:spacing w:after="0" w:line="240" w:lineRule="auto"/>
+        <w:rPr>
+          <w:sz w:val="20"/>
+          <w:szCs w:val="20"/>
+        </w:rPr>
+      </w:pPr>
+    </w:p>
+    <w:p>
+      <w:pPr>
+        <w:spacing w:after="0" w:line="240" w:lineRule="auto"/>
+        <w:rPr>
+          <w:sz w:val="20"/>
+          <w:szCs w:val="20"/>
+        </w:rPr>
+      </w:pPr>
+      <w:r>
+        <w:rPr>
+          <w:b/>
+          <w:sz w:val="20"/>
+          <w:szCs w:val="20"/>
+        </w:rPr>
+        <w:t>Uživatelská přívětivost</w:t>
+      </w:r>
+      <w:r>
+        <w:rPr>
+          <w:sz w:val="20"/>
+          <w:szCs w:val="20"/>
+        </w:rPr>
+        <w:t xml:space="preserve"> hodnocené aplikace</w:t>
+      </w:r>
+    </w:p>
+    <w:p>
+      <w:pPr>
+        <w:spacing w:after="0" w:line="240" w:lineRule="auto"/>
+        <w:rPr>
+          <w:sz w:val="20"/>
+          <w:szCs w:val="20"/>
+        </w:rPr>
+      </w:pPr>
+      <w:r>
+        <w:rPr>
+          <w:sz w:val="20"/>
+          <w:szCs w:val="20"/>
+        </w:rPr>
+        <w:t>Hodnocení:</w:t>
+      </w:r>
+      <w:r>
+        <w:rPr>
+          <w:sz w:val="20"/>
+          <w:szCs w:val="20"/>
+        </w:rPr>
+        <w:t xml:space="preserve"> 3</w:t>
+      </w:r>
+      <w:r>
+        <w:rPr>
+          <w:sz w:val="20"/>
+          <w:szCs w:val="20"/>
+        </w:rPr>
+        <w:tab/>
+      </w:r>
+    </w:p>
+    <w:p>
+      <w:pPr>
+        <w:spacing w:after="0" w:line="240" w:lineRule="auto"/>
+        <w:rPr>
+          <w:sz w:val="20"/>
+          <w:szCs w:val="20"/>
+        </w:rPr>
+      </w:pPr>
+      <w:r>
+        <w:rPr>
+          <w:sz w:val="20"/>
+          <w:szCs w:val="20"/>
+        </w:rPr>
+        <w:t>Komentář:</w:t>
+      </w:r>
+      <w:r>
+        <w:rPr>
+          <w:sz w:val="20"/>
+          <w:szCs w:val="20"/>
+        </w:rPr>
+        <w:t xml:space="preserve"> Spustitelné funkcionality ve vyhovujícím designu. Administrace nedostatečně zdokumentována.</w:t>
+      </w:r>
+      <w:r>
+        <w:rPr>
+          <w:sz w:val="20"/>
+          <w:szCs w:val="20"/>
+        </w:rPr>
+        <w:t xml:space="preserve"> Drtivá většina aplikace v angličtině. V češtině pouze záložka „O </w:t>
       </w:r>
       <w:proofErr w:type="spellStart"/>
       <w:r>
@@ -197,7 +415,7 @@
           <w:sz w:val="20"/>
           <w:szCs w:val="20"/>
         </w:rPr>
-        <w:t>GitHub</w:t>
+        <w:t>nas</w:t>
       </w:r>
       <w:proofErr w:type="spellEnd"/>
       <w:r>
@@ -205,244 +423,6 @@
           <w:sz w:val="20"/>
           <w:szCs w:val="20"/>
         </w:rPr>
-        <w:t>.</w:t>
-      </w:r>
-    </w:p>
-    <w:p>
-      <w:pPr>
-        <w:spacing w:after="0" w:line="240" w:lineRule="auto"/>
-        <w:rPr>
-          <w:sz w:val="20"/>
-          <w:szCs w:val="20"/>
-        </w:rPr>
-      </w:pPr>
-    </w:p>
-    <w:p>
-      <w:pPr>
-        <w:spacing w:after="0" w:line="240" w:lineRule="auto"/>
-        <w:rPr>
-          <w:sz w:val="20"/>
-          <w:szCs w:val="20"/>
-        </w:rPr>
-      </w:pPr>
-    </w:p>
-    <w:p>
-      <w:pPr>
-        <w:spacing w:after="0" w:line="240" w:lineRule="auto"/>
-        <w:rPr>
-          <w:sz w:val="20"/>
-          <w:szCs w:val="20"/>
-        </w:rPr>
-      </w:pPr>
-      <w:r>
-        <w:rPr>
-          <w:b/>
-          <w:sz w:val="20"/>
-          <w:szCs w:val="20"/>
-        </w:rPr>
-        <w:t>Rozsah předané funkčnosti</w:t>
-      </w:r>
-      <w:r>
-        <w:rPr>
-          <w:sz w:val="20"/>
-          <w:szCs w:val="20"/>
-        </w:rPr>
-        <w:t xml:space="preserve"> vzhledem k celkovému zadání</w:t>
-      </w:r>
-    </w:p>
-    <w:p>
-      <w:pPr>
-        <w:spacing w:after="0" w:line="240" w:lineRule="auto"/>
-        <w:rPr>
-          <w:sz w:val="20"/>
-          <w:szCs w:val="20"/>
-        </w:rPr>
-      </w:pPr>
-      <w:r>
-        <w:rPr>
-          <w:sz w:val="20"/>
-          <w:szCs w:val="20"/>
-        </w:rPr>
-        <w:t>Hodnocení:</w:t>
-      </w:r>
-      <w:r>
-        <w:rPr>
-          <w:sz w:val="20"/>
-          <w:szCs w:val="20"/>
-        </w:rPr>
-        <w:t xml:space="preserve"> 4</w:t>
-      </w:r>
-      <w:r>
-        <w:rPr>
-          <w:sz w:val="20"/>
-          <w:szCs w:val="20"/>
-        </w:rPr>
-        <w:tab/>
-      </w:r>
-    </w:p>
-    <w:p>
-      <w:pPr>
-        <w:spacing w:after="0" w:line="240" w:lineRule="auto"/>
-        <w:rPr>
-          <w:sz w:val="20"/>
-          <w:szCs w:val="20"/>
-        </w:rPr>
-      </w:pPr>
-      <w:r>
-        <w:rPr>
-          <w:sz w:val="20"/>
-          <w:szCs w:val="20"/>
-        </w:rPr>
-        <w:t>Komentář:</w:t>
-      </w:r>
-      <w:r>
-        <w:rPr>
-          <w:sz w:val="20"/>
-          <w:szCs w:val="20"/>
-        </w:rPr>
-        <w:t xml:space="preserve"> Požadavky na projekt splněny minimálně. Přihlášení </w:t>
-      </w:r>
-      <w:proofErr w:type="spellStart"/>
-      <w:r>
-        <w:rPr>
-          <w:sz w:val="20"/>
-          <w:szCs w:val="20"/>
-        </w:rPr>
-        <w:t>admina</w:t>
-      </w:r>
-      <w:proofErr w:type="spellEnd"/>
-      <w:r>
-        <w:rPr>
-          <w:sz w:val="20"/>
-          <w:szCs w:val="20"/>
-        </w:rPr>
-        <w:t xml:space="preserve"> funguje, přidat uživatele se nepodařilo. L</w:t>
-      </w:r>
-      <w:r>
-        <w:rPr>
-          <w:sz w:val="20"/>
-          <w:szCs w:val="20"/>
-        </w:rPr>
-        <w:t>ze zobrazovat a přidávat články, avšak pouze textově, nelze vkládat soubor docx/pdf.</w:t>
-      </w:r>
-      <w:bookmarkStart w:id="0" w:name="_GoBack"/>
-      <w:bookmarkEnd w:id="0"/>
-    </w:p>
-    <w:p>
-      <w:pPr>
-        <w:spacing w:after="0" w:line="240" w:lineRule="auto"/>
-        <w:rPr>
-          <w:sz w:val="20"/>
-          <w:szCs w:val="20"/>
-        </w:rPr>
-      </w:pPr>
-    </w:p>
-    <w:p>
-      <w:pPr>
-        <w:spacing w:after="0" w:line="240" w:lineRule="auto"/>
-        <w:rPr>
-          <w:sz w:val="20"/>
-          <w:szCs w:val="20"/>
-        </w:rPr>
-      </w:pPr>
-    </w:p>
-    <w:p>
-      <w:pPr>
-        <w:spacing w:after="0" w:line="240" w:lineRule="auto"/>
-        <w:rPr>
-          <w:sz w:val="20"/>
-          <w:szCs w:val="20"/>
-        </w:rPr>
-      </w:pPr>
-      <w:r>
-        <w:rPr>
-          <w:b/>
-          <w:sz w:val="20"/>
-          <w:szCs w:val="20"/>
-        </w:rPr>
-        <w:t>Uživatelská přívětivost</w:t>
-      </w:r>
-      <w:r>
-        <w:rPr>
-          <w:sz w:val="20"/>
-          <w:szCs w:val="20"/>
-        </w:rPr>
-        <w:t xml:space="preserve"> hodnocené aplikace</w:t>
-      </w:r>
-    </w:p>
-    <w:p>
-      <w:pPr>
-        <w:spacing w:after="0" w:line="240" w:lineRule="auto"/>
-        <w:rPr>
-          <w:sz w:val="20"/>
-          <w:szCs w:val="20"/>
-        </w:rPr>
-      </w:pPr>
-      <w:r>
-        <w:rPr>
-          <w:sz w:val="20"/>
-          <w:szCs w:val="20"/>
-        </w:rPr>
-        <w:t>Hodnocení:</w:t>
-      </w:r>
-      <w:r>
-        <w:rPr>
-          <w:sz w:val="20"/>
-          <w:szCs w:val="20"/>
-        </w:rPr>
-        <w:t xml:space="preserve"> 3</w:t>
-      </w:r>
-      <w:r>
-        <w:rPr>
-          <w:sz w:val="20"/>
-          <w:szCs w:val="20"/>
-        </w:rPr>
-        <w:tab/>
-      </w:r>
-    </w:p>
-    <w:p>
-      <w:pPr>
-        <w:spacing w:after="0" w:line="240" w:lineRule="auto"/>
-        <w:rPr>
-          <w:sz w:val="20"/>
-          <w:szCs w:val="20"/>
-        </w:rPr>
-      </w:pPr>
-      <w:r>
-        <w:rPr>
-          <w:sz w:val="20"/>
-          <w:szCs w:val="20"/>
-        </w:rPr>
-        <w:t>Komentář:</w:t>
-      </w:r>
-      <w:r>
-        <w:rPr>
-          <w:sz w:val="20"/>
-          <w:szCs w:val="20"/>
-        </w:rPr>
-        <w:t xml:space="preserve"> Spustitelné funkcionality ve vyhovujícím designu. Administrace nedostatečně zdokumentována.</w:t>
-      </w:r>
-      <w:r>
-        <w:rPr>
-          <w:sz w:val="20"/>
-          <w:szCs w:val="20"/>
-        </w:rPr>
-        <w:t xml:space="preserve"> Drtivá většina aplikace v angličtině. V češtině pouze záložka „O </w:t>
-      </w:r>
-      <w:proofErr w:type="spellStart"/>
-      <w:r>
-        <w:rPr>
-          <w:sz w:val="20"/>
-          <w:szCs w:val="20"/>
-        </w:rPr>
-        <w:t>nas</w:t>
-      </w:r>
-      <w:proofErr w:type="spellEnd"/>
-      <w:r>
-        <w:rPr>
-          <w:sz w:val="20"/>
-          <w:szCs w:val="20"/>
-        </w:rPr>
         <w:t>“.</w:t>
       </w:r>
     </w:p>
@@ -471,7 +451,7 @@
           <w:lang w:eastAsia="cs-CZ"/>
         </w:rPr>
         <w:drawing>
-          <wp:inline distT="0" distB="0" distL="0" distR="0">
+          <wp:inline distT="0" distB="0" distL="0" distR="0" wp14:anchorId="11F0BBDC" wp14:editId="5B638FFB">
             <wp:extent cx="5231765" cy="2572780"/>
             <wp:effectExtent l="0" t="0" r="6985" b="0"/>
             <wp:docPr id="3" name="Obrázek 3" descr="C:\Users\cerny\AppData\Local\Microsoft\Windows\INetCache\Content.Word\o_nas_.png"/>
@@ -545,7 +525,7 @@
           <w:lang w:eastAsia="cs-CZ"/>
         </w:rPr>
         <w:drawing>
-          <wp:inline distT="0" distB="0" distL="0" distR="0">
+          <wp:inline distT="0" distB="0" distL="0" distR="0" wp14:anchorId="15977EB5" wp14:editId="6FE49628">
             <wp:extent cx="5231959" cy="2153319"/>
             <wp:effectExtent l="0" t="0" r="6985" b="0"/>
             <wp:docPr id="1" name="Obrázek 1" descr="C:\Users\cerny\AppData\Local\Microsoft\Windows\INetCache\Content.Word\groups.png"/>
@@ -698,7 +678,7 @@
           <w:lang w:eastAsia="cs-CZ"/>
         </w:rPr>
         <w:drawing>
-          <wp:inline distT="0" distB="0" distL="0" distR="0">
+          <wp:inline distT="0" distB="0" distL="0" distR="0" wp14:anchorId="2F616369" wp14:editId="462F75C1">
             <wp:extent cx="5753100" cy="2800350"/>
             <wp:effectExtent l="0" t="0" r="0" b="0"/>
             <wp:docPr id="2" name="Obrázek 2" descr="C:\Users\cerny\AppData\Local\Microsoft\Windows\INetCache\Content.Word\new_user_fail.png"/>
@@ -1353,7 +1333,7 @@
 </file>
 
 <file path=word/numbering.xml><?xml version="1.0" encoding="utf-8"?>
-<w:numbering xmlns:wpc="http://schemas.microsoft.com/office/word/2010/wordprocessingCanvas" xmlns:cx="http://schemas.microsoft.com/office/drawing/2014/chartex" xmlns:cx1="http://schemas.microsoft.com/office/drawing/2015/9/8/chartex" xmlns:mc="http://schemas.openxmlformats.org/markup-compatibility/2006" xmlns:o="urn:schemas-microsoft-com:office:office" xmlns:r="http://schemas.openxmlformats.org/officeDocument/2006/relationships" xmlns:m="http://schemas.openxmlformats.org/officeDocument/2006/math" xmlns:v="urn:schemas-microsoft-com:vml" xmlns:wp14="http://schemas.microsoft.com/office/word/2010/wordprocessingDrawing" xmlns:wp="http://schemas.openxmlformats.org/drawingml/2006/wordprocessingDrawing" xmlns:w10="urn:schemas-microsoft-com:office:word" xmlns:w="http://schemas.openxmlformats.org/wordprocessingml/2006/main" xmlns:w14="http://schemas.microsoft.com/office/word/2010/wordml" xmlns:w15="http://schemas.microsoft.com/office/word/2012/wordml" xmlns:w16se="http://schemas.microsoft.com/office/word/2015/wordml/symex" xmlns:wpg="http://schemas.microsoft.com/office/word/2010/wordprocessingGroup" xmlns:wpi="http://schemas.microsoft.com/office/word/2010/wordprocessingInk" xmlns:wne="http://schemas.microsoft.com/office/word/2006/wordml" xmlns:wps="http://schemas.microsoft.com/office/word/2010/wordprocessingShape" mc:Ignorable="w14 w15 w16se wp14">
+<w:numbering xmlns:wpc="http://schemas.microsoft.com/office/word/2010/wordprocessingCanvas" xmlns:cx="http://schemas.microsoft.com/office/drawing/2014/chartex" xmlns:cx1="http://schemas.microsoft.com/office/drawing/2015/9/8/chartex" xmlns:cx2="http://schemas.microsoft.com/office/drawing/2015/10/21/chartex" xmlns:cx3="http://schemas.microsoft.com/office/drawing/2016/5/9/chartex" xmlns:cx4="http://schemas.microsoft.com/office/drawing/2016/5/10/chartex" xmlns:cx5="http://schemas.microsoft.com/office/drawing/2016/5/11/chartex" xmlns:cx6="http://schemas.microsoft.com/office/drawing/2016/5/12/chartex" xmlns:cx7="http://schemas.microsoft.com/office/drawing/2016/5/13/chartex" xmlns:cx8="http://schemas.microsoft.com/office/drawing/2016/5/14/chartex" xmlns:mc="http://schemas.openxmlformats.org/markup-compatibility/2006" xmlns:aink="http://schemas.microsoft.com/office/drawing/2016/ink" xmlns:am3d="http://schemas.microsoft.com/office/drawing/2017/model3d" xmlns:o="urn:schemas-microsoft-com:office:office" xmlns:r="http://schemas.openxmlformats.org/officeDocument/2006/relationships" xmlns:m="http://schemas.openxmlformats.org/officeDocument/2006/math" xmlns:v="urn:schemas-microsoft-com:vml" xmlns:wp14="http://schemas.microsoft.com/office/word/2010/wordprocessingDrawing" xmlns:wp="http://schemas.openxmlformats.org/drawingml/2006/wordprocessingDrawing" xmlns:w10="urn:schemas-microsoft-com:office:word" xmlns:w="http://schemas.openxmlformats.org/wordprocessingml/2006/main" xmlns:w14="http://schemas.microsoft.com/office/word/2010/wordml" xmlns:w15="http://schemas.microsoft.com/office/word/2012/wordml" xmlns:w16cex="http://schemas.microsoft.com/office/word/2018/wordml/cex" xmlns:w16cid="http://schemas.microsoft.com/office/word/2016/wordml/cid" xmlns:w16="http://schemas.microsoft.com/office/word/2018/wordml" xmlns:w16se="http://schemas.microsoft.com/office/word/2015/wordml/symex" xmlns:wpg="http://schemas.microsoft.com/office/word/2010/wordprocessingGroup" xmlns:wpi="http://schemas.microsoft.com/office/word/2010/wordprocessingInk" xmlns:wne="http://schemas.microsoft.com/office/word/2006/wordml" xmlns:wps="http://schemas.microsoft.com/office/word/2010/wordprocessingShape" mc:Ignorable="w14 w15 w16se w16cid w16 w16cex wp14">
   <w:abstractNum w:abstractNumId="0" w15:restartNumberingAfterBreak="0">
     <w:nsid w:val="29ED1C7F"/>
     <w:multiLevelType w:val="hybridMultilevel"/>
@@ -1447,7 +1427,7 @@
 </file>
 
 <file path=word/styles.xml><?xml version="1.0" encoding="utf-8"?>
-<w:styles xmlns:mc="http://schemas.openxmlformats.org/markup-compatibility/2006" xmlns:r="http://schemas.openxmlformats.org/officeDocument/2006/relationships" xmlns:w="http://schemas.openxmlformats.org/wordprocessingml/2006/main" xmlns:w14="http://schemas.microsoft.com/office/word/2010/wordml" xmlns:w15="http://schemas.microsoft.com/office/word/2012/wordml" xmlns:w16se="http://schemas.microsoft.com/office/word/2015/wordml/symex" mc:Ignorable="w14 w15 w16se">
+<w:styles xmlns:mc="http://schemas.openxmlformats.org/markup-compatibility/2006" xmlns:r="http://schemas.openxmlformats.org/officeDocument/2006/relationships" xmlns:w="http://schemas.openxmlformats.org/wordprocessingml/2006/main" xmlns:w14="http://schemas.microsoft.com/office/word/2010/wordml" xmlns:w15="http://schemas.microsoft.com/office/word/2012/wordml" xmlns:w16cex="http://schemas.microsoft.com/office/word/2018/wordml/cex" xmlns:w16cid="http://schemas.microsoft.com/office/word/2016/wordml/cid" xmlns:w16="http://schemas.microsoft.com/office/word/2018/wordml" xmlns:w16se="http://schemas.microsoft.com/office/word/2015/wordml/symex" mc:Ignorable="w14 w15 w16se w16cid w16 w16cex">
   <w:docDefaults>
     <w:rPrDefault>
       <w:rPr>
@@ -1463,7 +1443,7 @@
       </w:pPr>
     </w:pPrDefault>
   </w:docDefaults>
-  <w:latentStyles w:defLockedState="0" w:defUIPriority="99" w:defSemiHidden="0" w:defUnhideWhenUsed="0" w:defQFormat="0" w:count="371">
+  <w:latentStyles w:defLockedState="0" w:defUIPriority="99" w:defSemiHidden="0" w:defUnhideWhenUsed="0" w:defQFormat="0" w:count="376">
     <w:lsdException w:name="Normal" w:uiPriority="0" w:qFormat="1"/>
     <w:lsdException w:name="heading 1" w:uiPriority="9" w:qFormat="1"/>
     <w:lsdException w:name="heading 2" w:semiHidden="1" w:uiPriority="9" w:unhideWhenUsed="1" w:qFormat="1"/>
@@ -1569,7 +1549,6 @@
     <w:lsdException w:name="HTML Sample" w:semiHidden="1" w:unhideWhenUsed="1"/>
     <w:lsdException w:name="HTML Typewriter" w:semiHidden="1" w:unhideWhenUsed="1"/>
     <w:lsdException w:name="HTML Variable" w:semiHidden="1" w:unhideWhenUsed="1"/>
-    <w:lsdException w:name="Normal Table" w:semiHidden="1" w:unhideWhenUsed="1"/>
     <w:lsdException w:name="annotation subject" w:semiHidden="1" w:unhideWhenUsed="1"/>
     <w:lsdException w:name="No List" w:semiHidden="1" w:unhideWhenUsed="1"/>
     <w:lsdException w:name="Outline List 1" w:semiHidden="1" w:unhideWhenUsed="1"/>
@@ -1612,11 +1591,8 @@
     <w:lsdException w:name="Table Contemporary" w:semiHidden="1" w:unhideWhenUsed="1"/>
     <w:lsdException w:name="Table Elegant" w:semiHidden="1" w:unhideWhenUsed="1"/>
     <w:lsdException w:name="Table Professional" w:semiHidden="1" w:unhideWhenUsed="1"/>
-    <w:lsdException w:name="Table Subtle 1" w:semiHidden="1" w:unhideWhenUsed="1"/>
     <w:lsdException w:name="Table Subtle 2" w:semiHidden="1" w:unhideWhenUsed="1"/>
     <w:lsdException w:name="Table Web 1" w:semiHidden="1" w:unhideWhenUsed="1"/>
-    <w:lsdException w:name="Table Web 2" w:semiHidden="1" w:unhideWhenUsed="1"/>
-    <w:lsdException w:name="Table Web 3" w:semiHidden="1" w:unhideWhenUsed="1"/>
     <w:lsdException w:name="Balloon Text" w:semiHidden="1" w:unhideWhenUsed="1"/>
     <w:lsdException w:name="Table Grid" w:uiPriority="39"/>
     <w:lsdException w:name="Table Theme" w:semiHidden="1" w:unhideWhenUsed="1"/>
@@ -1835,6 +1811,11 @@
     <w:lsdException w:name="List Table 5 Dark Accent 6" w:uiPriority="50"/>
     <w:lsdException w:name="List Table 6 Colorful Accent 6" w:uiPriority="51"/>
     <w:lsdException w:name="List Table 7 Colorful Accent 6" w:uiPriority="52"/>
+    <w:lsdException w:name="Mention" w:semiHidden="1" w:unhideWhenUsed="1"/>
+    <w:lsdException w:name="Smart Hyperlink" w:semiHidden="1" w:unhideWhenUsed="1"/>
+    <w:lsdException w:name="Hashtag" w:semiHidden="1" w:unhideWhenUsed="1"/>
+    <w:lsdException w:name="Unresolved Mention" w:semiHidden="1" w:unhideWhenUsed="1"/>
+    <w:lsdException w:name="Smart Link" w:semiHidden="1" w:unhideWhenUsed="1"/>
   </w:latentStyles>
   <w:style w:type="paragraph" w:default="1" w:styleId="Normln">
     <w:name w:val="Normal"/>

</xml_diff>